<commit_message>
Updated Wireframe Heuristic Evaluation
Added to Dashboard and Tiles
</commit_message>
<xml_diff>
--- a/Deliverables/UX/Wireframe Heuristic Evaluation.docx
+++ b/Deliverables/UX/Wireframe Heuristic Evaluation.docx
@@ -17,234 +17,853 @@
           <w:sz w:val="28"/>
           <w:szCs w:val="28"/>
         </w:rPr>
-        <w:t>Wireframe Heuristic Evaluatio</w:t>
+        <w:t>Wireframe Heuristic Evaluation</w:t>
+      </w:r>
+    </w:p>
+    <w:p>
+      <w:pPr>
+        <w:tabs>
+          <w:tab w:val="left" w:pos="1472"/>
+        </w:tabs>
+      </w:pPr>
+    </w:p>
+    <w:p>
+      <w:pPr>
+        <w:tabs>
+          <w:tab w:val="left" w:pos="1472"/>
+        </w:tabs>
+        <w:rPr>
+          <w:b/>
+        </w:rPr>
+      </w:pPr>
+      <w:r>
+        <w:rPr>
+          <w:b/>
+        </w:rPr>
+        <w:t>Home Page</w:t>
+      </w:r>
+    </w:p>
+    <w:p>
+      <w:pPr>
+        <w:pStyle w:val="ListParagraph"/>
+        <w:numPr>
+          <w:ilvl w:val="0"/>
+          <w:numId w:val="1"/>
+        </w:numPr>
+        <w:tabs>
+          <w:tab w:val="left" w:pos="1472"/>
+        </w:tabs>
+      </w:pPr>
+      <w:r>
+        <w:t>Logo centered at top (alt text for logo image)</w:t>
+      </w:r>
+    </w:p>
+    <w:p>
+      <w:pPr>
+        <w:pStyle w:val="ListParagraph"/>
+        <w:numPr>
+          <w:ilvl w:val="0"/>
+          <w:numId w:val="1"/>
+        </w:numPr>
+        <w:tabs>
+          <w:tab w:val="left" w:pos="1472"/>
+        </w:tabs>
+      </w:pPr>
+      <w:r>
+        <w:t>Search centered under logo (alt text for search button if image used)</w:t>
+      </w:r>
+    </w:p>
+    <w:p>
+      <w:pPr>
+        <w:pStyle w:val="ListParagraph"/>
+        <w:numPr>
+          <w:ilvl w:val="0"/>
+          <w:numId w:val="1"/>
+        </w:numPr>
+        <w:tabs>
+          <w:tab w:val="left" w:pos="1472"/>
+        </w:tabs>
+      </w:pPr>
+      <w:r>
+        <w:t>Search includes example input “Fairfax, VA”</w:t>
+      </w:r>
+    </w:p>
+    <w:p>
+      <w:pPr>
+        <w:pStyle w:val="ListParagraph"/>
+        <w:numPr>
+          <w:ilvl w:val="0"/>
+          <w:numId w:val="1"/>
+        </w:numPr>
+        <w:tabs>
+          <w:tab w:val="left" w:pos="1472"/>
+        </w:tabs>
+      </w:pPr>
+      <w:r>
+        <w:t>Focus is on search on page load</w:t>
+      </w:r>
+    </w:p>
+    <w:p>
+      <w:pPr>
+        <w:pStyle w:val="ListParagraph"/>
+        <w:numPr>
+          <w:ilvl w:val="0"/>
+          <w:numId w:val="1"/>
+        </w:numPr>
+        <w:tabs>
+          <w:tab w:val="left" w:pos="1472"/>
+        </w:tabs>
+      </w:pPr>
+      <w:r>
+        <w:t>Tagline</w:t>
+      </w:r>
+      <w:r>
+        <w:t xml:space="preserve"> below search </w:t>
+      </w:r>
+      <w:r>
+        <w:t>box</w:t>
+      </w:r>
+    </w:p>
+    <w:p>
+      <w:pPr>
+        <w:pStyle w:val="ListParagraph"/>
+        <w:numPr>
+          <w:ilvl w:val="1"/>
+          <w:numId w:val="1"/>
+        </w:numPr>
+        <w:tabs>
+          <w:tab w:val="left" w:pos="1472"/>
+        </w:tabs>
+      </w:pPr>
+      <w:r>
+        <w:t>“</w:t>
+      </w:r>
+      <w:r>
+        <w:t>How much do you now about where you live?</w:t>
+      </w:r>
+      <w:r>
+        <w:t>”</w:t>
+      </w:r>
+    </w:p>
+    <w:p>
+      <w:pPr>
+        <w:pStyle w:val="ListParagraph"/>
+        <w:numPr>
+          <w:ilvl w:val="0"/>
+          <w:numId w:val="1"/>
+        </w:numPr>
+        <w:tabs>
+          <w:tab w:val="left" w:pos="1472"/>
+        </w:tabs>
+      </w:pPr>
+      <w:r>
+        <w:t xml:space="preserve">Search informative </w:t>
+      </w:r>
+      <w:proofErr w:type="spellStart"/>
+      <w:r>
+        <w:t>infographic</w:t>
+      </w:r>
+      <w:proofErr w:type="spellEnd"/>
+    </w:p>
+    <w:p>
+      <w:pPr>
+        <w:pStyle w:val="ListParagraph"/>
+        <w:numPr>
+          <w:ilvl w:val="1"/>
+          <w:numId w:val="1"/>
+        </w:numPr>
+        <w:tabs>
+          <w:tab w:val="left" w:pos="1472"/>
+        </w:tabs>
+      </w:pPr>
+      <w:r>
+        <w:t xml:space="preserve">“Search for </w:t>
+      </w:r>
+      <w:r>
+        <w:t>Y</w:t>
+      </w:r>
+      <w:r>
+        <w:t xml:space="preserve">our County” “View </w:t>
+      </w:r>
+      <w:r>
+        <w:t xml:space="preserve">the </w:t>
+      </w:r>
+      <w:r>
+        <w:t>Score” “Explore the Details”</w:t>
+      </w:r>
+    </w:p>
+    <w:p>
+      <w:pPr>
+        <w:pStyle w:val="ListParagraph"/>
+        <w:numPr>
+          <w:ilvl w:val="1"/>
+          <w:numId w:val="1"/>
+        </w:numPr>
+        <w:tabs>
+          <w:tab w:val="left" w:pos="1472"/>
+        </w:tabs>
+      </w:pPr>
+      <w:r>
+        <w:t>Three screenshots showing steps. (</w:t>
+      </w:r>
+      <w:proofErr w:type="gramStart"/>
+      <w:r>
+        <w:t>alt</w:t>
+      </w:r>
+      <w:proofErr w:type="gramEnd"/>
+      <w:r>
+        <w:t xml:space="preserve"> text explaining images)</w:t>
+      </w:r>
+    </w:p>
+    <w:p>
+      <w:pPr>
+        <w:pStyle w:val="ListParagraph"/>
+        <w:numPr>
+          <w:ilvl w:val="1"/>
+          <w:numId w:val="1"/>
+        </w:numPr>
+        <w:tabs>
+          <w:tab w:val="left" w:pos="1472"/>
+        </w:tabs>
+      </w:pPr>
+      <w:r>
+        <w:t>Arrows showing flow. (</w:t>
+      </w:r>
+      <w:proofErr w:type="gramStart"/>
+      <w:r>
+        <w:t>alt</w:t>
+      </w:r>
+      <w:proofErr w:type="gramEnd"/>
+      <w:r>
+        <w:t xml:space="preserve"> text “Arrow pointing right”)</w:t>
+      </w:r>
+    </w:p>
+    <w:p>
+      <w:pPr>
+        <w:tabs>
+          <w:tab w:val="left" w:pos="1472"/>
+        </w:tabs>
+      </w:pPr>
+    </w:p>
+    <w:p>
+      <w:pPr>
+        <w:tabs>
+          <w:tab w:val="left" w:pos="1472"/>
+        </w:tabs>
+        <w:rPr>
+          <w:b/>
+        </w:rPr>
+      </w:pPr>
+      <w:r>
+        <w:rPr>
+          <w:b/>
+        </w:rPr>
+        <w:t>Dashboard</w:t>
+      </w:r>
+    </w:p>
+    <w:p>
+      <w:pPr>
+        <w:pStyle w:val="ListParagraph"/>
+        <w:numPr>
+          <w:ilvl w:val="0"/>
+          <w:numId w:val="1"/>
+        </w:numPr>
+        <w:tabs>
+          <w:tab w:val="left" w:pos="1472"/>
+        </w:tabs>
+      </w:pPr>
+      <w:r>
+        <w:t>Logo centered at top (alt text for logo image)</w:t>
+      </w:r>
+    </w:p>
+    <w:p>
+      <w:pPr>
+        <w:pStyle w:val="ListParagraph"/>
+        <w:numPr>
+          <w:ilvl w:val="0"/>
+          <w:numId w:val="1"/>
+        </w:numPr>
+        <w:tabs>
+          <w:tab w:val="left" w:pos="1472"/>
+        </w:tabs>
+      </w:pPr>
+      <w:r>
+        <w:t>Search centered under logo (alt text for search button if image used)</w:t>
+      </w:r>
+    </w:p>
+    <w:p>
+      <w:pPr>
+        <w:pStyle w:val="ListParagraph"/>
+        <w:numPr>
+          <w:ilvl w:val="0"/>
+          <w:numId w:val="1"/>
+        </w:numPr>
+        <w:tabs>
+          <w:tab w:val="left" w:pos="1472"/>
+        </w:tabs>
+      </w:pPr>
+      <w:r>
+        <w:t>Search includes example input “Fairfax, VA”</w:t>
+      </w:r>
+    </w:p>
+    <w:p>
+      <w:pPr>
+        <w:pStyle w:val="ListParagraph"/>
+        <w:numPr>
+          <w:ilvl w:val="0"/>
+          <w:numId w:val="2"/>
+        </w:numPr>
+        <w:tabs>
+          <w:tab w:val="left" w:pos="1472"/>
+        </w:tabs>
+      </w:pPr>
+      <w:r>
+        <w:t>Focus is on search on page load</w:t>
+      </w:r>
+    </w:p>
+    <w:p>
+      <w:pPr>
+        <w:pStyle w:val="ListParagraph"/>
+        <w:numPr>
+          <w:ilvl w:val="0"/>
+          <w:numId w:val="2"/>
+        </w:numPr>
+        <w:tabs>
+          <w:tab w:val="left" w:pos="1472"/>
+        </w:tabs>
+      </w:pPr>
+      <w:r>
+        <w:t>Tagline below search box</w:t>
+      </w:r>
+    </w:p>
+    <w:p>
+      <w:pPr>
+        <w:pStyle w:val="ListParagraph"/>
+        <w:numPr>
+          <w:ilvl w:val="1"/>
+          <w:numId w:val="2"/>
+        </w:numPr>
+        <w:tabs>
+          <w:tab w:val="left" w:pos="1472"/>
+        </w:tabs>
+      </w:pPr>
+      <w:r>
+        <w:t>“How much do you now about where you live?”</w:t>
+      </w:r>
+    </w:p>
+    <w:p>
+      <w:pPr>
+        <w:pStyle w:val="ListParagraph"/>
+        <w:numPr>
+          <w:ilvl w:val="0"/>
+          <w:numId w:val="2"/>
+        </w:numPr>
+        <w:tabs>
+          <w:tab w:val="left" w:pos="1472"/>
+        </w:tabs>
+      </w:pPr>
+      <w:r>
+        <w:t>County name and associated state is shown under search.</w:t>
+      </w:r>
+    </w:p>
+    <w:p>
+      <w:pPr>
+        <w:pStyle w:val="ListParagraph"/>
+        <w:numPr>
+          <w:ilvl w:val="1"/>
+          <w:numId w:val="2"/>
+        </w:numPr>
+        <w:tabs>
+          <w:tab w:val="left" w:pos="1472"/>
+        </w:tabs>
+      </w:pPr>
+      <w:r>
+        <w:t>County name is larger than state showing data is pertaining to county only.</w:t>
+      </w:r>
+    </w:p>
+    <w:p>
+      <w:pPr>
+        <w:pStyle w:val="ListParagraph"/>
+        <w:numPr>
+          <w:ilvl w:val="1"/>
+          <w:numId w:val="2"/>
+        </w:numPr>
+        <w:tabs>
+          <w:tab w:val="left" w:pos="1472"/>
+        </w:tabs>
+      </w:pPr>
+      <w:r>
+        <w:t>Large score is shown on right with percentage.</w:t>
+      </w:r>
+    </w:p>
+    <w:p>
+      <w:pPr>
+        <w:pStyle w:val="ListParagraph"/>
+        <w:numPr>
+          <w:ilvl w:val="0"/>
+          <w:numId w:val="2"/>
+        </w:numPr>
+        <w:tabs>
+          <w:tab w:val="left" w:pos="1472"/>
+        </w:tabs>
+      </w:pPr>
+      <w:r>
+        <w:t>Four tiles are displayed below county name and score</w:t>
+      </w:r>
+    </w:p>
+    <w:p>
+      <w:pPr>
+        <w:pStyle w:val="ListParagraph"/>
+        <w:numPr>
+          <w:ilvl w:val="1"/>
+          <w:numId w:val="2"/>
+        </w:numPr>
+        <w:tabs>
+          <w:tab w:val="left" w:pos="1472"/>
+        </w:tabs>
+      </w:pPr>
+      <w:r>
+        <w:t>“People”, “Travel Safety”, “Air Quality”, “Water Quality”</w:t>
+      </w:r>
+    </w:p>
+    <w:p>
+      <w:pPr>
+        <w:tabs>
+          <w:tab w:val="left" w:pos="1472"/>
+        </w:tabs>
+        <w:rPr>
+          <w:b/>
+        </w:rPr>
+      </w:pPr>
+    </w:p>
+    <w:p>
+      <w:pPr>
+        <w:rPr>
+          <w:b/>
+        </w:rPr>
+      </w:pPr>
+      <w:r>
+        <w:rPr>
+          <w:b/>
+        </w:rPr>
+        <w:br w:type="page"/>
+      </w:r>
+    </w:p>
+    <w:p>
+      <w:pPr>
+        <w:tabs>
+          <w:tab w:val="left" w:pos="1472"/>
+        </w:tabs>
+        <w:rPr>
+          <w:b/>
+        </w:rPr>
+      </w:pPr>
+      <w:r>
+        <w:rPr>
+          <w:b/>
+        </w:rPr>
+        <w:lastRenderedPageBreak/>
+        <w:t>Tiles</w:t>
+      </w:r>
+    </w:p>
+    <w:p>
+      <w:pPr>
+        <w:pStyle w:val="ListParagraph"/>
+        <w:numPr>
+          <w:ilvl w:val="0"/>
+          <w:numId w:val="4"/>
+        </w:numPr>
+        <w:tabs>
+          <w:tab w:val="left" w:pos="1472"/>
+        </w:tabs>
+      </w:pPr>
+      <w:r>
+        <w:t xml:space="preserve"> </w:t>
+      </w:r>
+      <w:r>
+        <w:t>“People”, “Travel Safety”, “Air Quality”, “Water Quality”</w:t>
+      </w:r>
+    </w:p>
+    <w:p>
+      <w:pPr>
+        <w:pStyle w:val="ListParagraph"/>
+        <w:numPr>
+          <w:ilvl w:val="1"/>
+          <w:numId w:val="4"/>
+        </w:numPr>
+        <w:tabs>
+          <w:tab w:val="left" w:pos="1472"/>
+        </w:tabs>
+      </w:pPr>
+      <w:r>
+        <w:t>People</w:t>
+      </w:r>
+    </w:p>
+    <w:p>
+      <w:pPr>
+        <w:pStyle w:val="ListParagraph"/>
+        <w:numPr>
+          <w:ilvl w:val="2"/>
+          <w:numId w:val="4"/>
+        </w:numPr>
+        <w:tabs>
+          <w:tab w:val="left" w:pos="1472"/>
+        </w:tabs>
+      </w:pPr>
+      <w:r>
+        <w:t>Median Income</w:t>
+      </w:r>
+    </w:p>
+    <w:p>
+      <w:pPr>
+        <w:pStyle w:val="ListParagraph"/>
+        <w:numPr>
+          <w:ilvl w:val="2"/>
+          <w:numId w:val="4"/>
+        </w:numPr>
+        <w:tabs>
+          <w:tab w:val="left" w:pos="1472"/>
+        </w:tabs>
+      </w:pPr>
+      <w:r>
+        <w:t>Percentage of Unemployed</w:t>
+      </w:r>
+    </w:p>
+    <w:p>
+      <w:pPr>
+        <w:pStyle w:val="ListParagraph"/>
+        <w:numPr>
+          <w:ilvl w:val="2"/>
+          <w:numId w:val="4"/>
+        </w:numPr>
+        <w:tabs>
+          <w:tab w:val="left" w:pos="1472"/>
+        </w:tabs>
+      </w:pPr>
+      <w:r>
+        <w:t>Rate of Violent Crime</w:t>
+      </w:r>
+    </w:p>
+    <w:p>
+      <w:pPr>
+        <w:pStyle w:val="ListParagraph"/>
+        <w:numPr>
+          <w:ilvl w:val="1"/>
+          <w:numId w:val="4"/>
+        </w:numPr>
+        <w:tabs>
+          <w:tab w:val="left" w:pos="1472"/>
+        </w:tabs>
+      </w:pPr>
+      <w:r>
+        <w:t>Travel Safety</w:t>
+      </w:r>
+    </w:p>
+    <w:p>
+      <w:pPr>
+        <w:pStyle w:val="ListParagraph"/>
+        <w:numPr>
+          <w:ilvl w:val="2"/>
+          <w:numId w:val="4"/>
+        </w:numPr>
+        <w:tabs>
+          <w:tab w:val="left" w:pos="1472"/>
+        </w:tabs>
+      </w:pPr>
+      <w:r>
+        <w:t>Highway Roads</w:t>
+      </w:r>
+    </w:p>
+    <w:p>
+      <w:pPr>
+        <w:pStyle w:val="ListParagraph"/>
+        <w:numPr>
+          <w:ilvl w:val="2"/>
+          <w:numId w:val="4"/>
+        </w:numPr>
+        <w:tabs>
+          <w:tab w:val="left" w:pos="1472"/>
+        </w:tabs>
+      </w:pPr>
+      <w:r>
+        <w:t>Streets</w:t>
+      </w:r>
+    </w:p>
+    <w:p>
+      <w:pPr>
+        <w:pStyle w:val="ListParagraph"/>
+        <w:numPr>
+          <w:ilvl w:val="2"/>
+          <w:numId w:val="4"/>
+        </w:numPr>
+        <w:tabs>
+          <w:tab w:val="left" w:pos="1472"/>
+        </w:tabs>
+      </w:pPr>
+      <w:r>
+        <w:t>Traffic Fatality</w:t>
+      </w:r>
+    </w:p>
+    <w:p>
+      <w:pPr>
+        <w:pStyle w:val="ListParagraph"/>
+        <w:numPr>
+          <w:ilvl w:val="1"/>
+          <w:numId w:val="4"/>
+        </w:numPr>
+        <w:tabs>
+          <w:tab w:val="left" w:pos="1472"/>
+        </w:tabs>
+      </w:pPr>
+      <w:r>
+        <w:t>Air Quality</w:t>
+      </w:r>
+    </w:p>
+    <w:p>
+      <w:pPr>
+        <w:pStyle w:val="ListParagraph"/>
+        <w:numPr>
+          <w:ilvl w:val="2"/>
+          <w:numId w:val="4"/>
+        </w:numPr>
+        <w:tabs>
+          <w:tab w:val="left" w:pos="1472"/>
+        </w:tabs>
+      </w:pPr>
+      <w:r>
+        <w:t>Nitrogen Dioxide (</w:t>
+      </w:r>
+      <w:r>
+        <w:rPr>
+          <w:rStyle w:val="xbe"/>
+          <w:rFonts w:eastAsia="Times New Roman" w:cs="Times New Roman"/>
+        </w:rPr>
+        <w:t>NO2</w:t>
+      </w:r>
+      <w:r>
+        <w:t>)</w:t>
+      </w:r>
+    </w:p>
+    <w:p>
+      <w:pPr>
+        <w:pStyle w:val="ListParagraph"/>
+        <w:numPr>
+          <w:ilvl w:val="2"/>
+          <w:numId w:val="4"/>
+        </w:numPr>
+        <w:tabs>
+          <w:tab w:val="left" w:pos="1472"/>
+        </w:tabs>
+      </w:pPr>
+      <w:r>
+        <w:t>Sulfur Dioxide (</w:t>
+      </w:r>
+      <w:r>
+        <w:rPr>
+          <w:rStyle w:val="xbe"/>
+          <w:rFonts w:eastAsia="Times New Roman" w:cs="Times New Roman"/>
+        </w:rPr>
+        <w:t>SO2</w:t>
+      </w:r>
+      <w:r>
+        <w:t>)</w:t>
+      </w:r>
+    </w:p>
+    <w:p>
+      <w:pPr>
+        <w:pStyle w:val="ListParagraph"/>
+        <w:numPr>
+          <w:ilvl w:val="2"/>
+          <w:numId w:val="4"/>
+        </w:numPr>
+        <w:tabs>
+          <w:tab w:val="left" w:pos="1472"/>
+        </w:tabs>
+        <w:rPr>
+          <w:rStyle w:val="xbe"/>
+        </w:rPr>
+      </w:pPr>
+      <w:r>
+        <w:t>Carbon Monoxide (</w:t>
+      </w:r>
+      <w:r>
+        <w:rPr>
+          <w:rStyle w:val="xbe"/>
+          <w:rFonts w:eastAsia="Times New Roman" w:cs="Times New Roman"/>
+        </w:rPr>
+        <w:t>NO2)</w:t>
+      </w:r>
+    </w:p>
+    <w:p>
+      <w:pPr>
+        <w:pStyle w:val="ListParagraph"/>
+        <w:numPr>
+          <w:ilvl w:val="1"/>
+          <w:numId w:val="4"/>
+        </w:numPr>
+        <w:tabs>
+          <w:tab w:val="left" w:pos="1472"/>
+        </w:tabs>
+        <w:rPr>
+          <w:rStyle w:val="xbe"/>
+        </w:rPr>
+      </w:pPr>
+      <w:r>
+        <w:rPr>
+          <w:rStyle w:val="xbe"/>
+          <w:rFonts w:eastAsia="Times New Roman" w:cs="Times New Roman"/>
+        </w:rPr>
+        <w:t>Water Quality</w:t>
+      </w:r>
+    </w:p>
+    <w:p>
+      <w:pPr>
+        <w:pStyle w:val="ListParagraph"/>
+        <w:numPr>
+          <w:ilvl w:val="2"/>
+          <w:numId w:val="4"/>
+        </w:numPr>
+        <w:tabs>
+          <w:tab w:val="left" w:pos="1472"/>
+        </w:tabs>
+        <w:rPr>
+          <w:rStyle w:val="xbe"/>
+        </w:rPr>
+      </w:pPr>
+      <w:r>
+        <w:rPr>
+          <w:rStyle w:val="xbe"/>
+          <w:rFonts w:eastAsia="Times New Roman" w:cs="Times New Roman"/>
+        </w:rPr>
+        <w:t>Percentage of county drought</w:t>
+      </w:r>
+    </w:p>
+    <w:p>
+      <w:pPr>
+        <w:pStyle w:val="ListParagraph"/>
+        <w:numPr>
+          <w:ilvl w:val="2"/>
+          <w:numId w:val="4"/>
+        </w:numPr>
+        <w:tabs>
+          <w:tab w:val="left" w:pos="1472"/>
+        </w:tabs>
+        <w:rPr>
+          <w:rStyle w:val="xbe"/>
+        </w:rPr>
+      </w:pPr>
+      <w:r>
+        <w:rPr>
+          <w:rStyle w:val="xbe"/>
+          <w:rFonts w:eastAsia="Times New Roman" w:cs="Times New Roman"/>
+        </w:rPr>
+        <w:t>Percentage of Mercury</w:t>
+      </w:r>
+    </w:p>
+    <w:p>
+      <w:pPr>
+        <w:pStyle w:val="ListParagraph"/>
+        <w:numPr>
+          <w:ilvl w:val="2"/>
+          <w:numId w:val="4"/>
+        </w:numPr>
+        <w:tabs>
+          <w:tab w:val="left" w:pos="1472"/>
+        </w:tabs>
+      </w:pPr>
+      <w:r>
+        <w:rPr>
+          <w:rStyle w:val="xbe"/>
+          <w:rFonts w:eastAsia="Times New Roman" w:cs="Times New Roman"/>
+        </w:rPr>
+        <w:t>Percentage of Arsenic</w:t>
+      </w:r>
+    </w:p>
+    <w:p>
+      <w:pPr>
+        <w:pStyle w:val="ListParagraph"/>
+        <w:numPr>
+          <w:ilvl w:val="0"/>
+          <w:numId w:val="4"/>
+        </w:numPr>
+        <w:tabs>
+          <w:tab w:val="left" w:pos="1472"/>
+        </w:tabs>
+        <w:rPr>
+          <w:b/>
+          <w:i/>
+        </w:rPr>
+      </w:pPr>
+      <w:r>
+        <w:rPr>
+          <w:i/>
+        </w:rPr>
+        <w:t>Show more info about data point on select?</w:t>
+      </w:r>
+    </w:p>
+    <w:p>
+      <w:pPr>
+        <w:pStyle w:val="ListParagraph"/>
+        <w:numPr>
+          <w:ilvl w:val="0"/>
+          <w:numId w:val="4"/>
+        </w:numPr>
+        <w:tabs>
+          <w:tab w:val="left" w:pos="1472"/>
+        </w:tabs>
+        <w:rPr>
+          <w:b/>
+          <w:i/>
+        </w:rPr>
+      </w:pPr>
+      <w:r>
+        <w:rPr>
+          <w:i/>
+        </w:rPr>
+        <w:t xml:space="preserve">Small text “Levels based on blab </w:t>
+      </w:r>
+      <w:proofErr w:type="spellStart"/>
+      <w:r>
+        <w:rPr>
+          <w:i/>
+        </w:rPr>
+        <w:t>bla</w:t>
+      </w:r>
+      <w:proofErr w:type="spellEnd"/>
+      <w:r>
+        <w:rPr>
+          <w:i/>
+        </w:rPr>
+        <w:t xml:space="preserve"> </w:t>
+      </w:r>
+      <w:proofErr w:type="spellStart"/>
+      <w:r>
+        <w:rPr>
+          <w:i/>
+        </w:rPr>
+        <w:t>bla</w:t>
+      </w:r>
+      <w:proofErr w:type="spellEnd"/>
+      <w:r>
+        <w:rPr>
+          <w:i/>
+        </w:rPr>
+        <w:t xml:space="preserve"> Data source</w:t>
+      </w:r>
+      <w:r>
+        <w:rPr>
+          <w:i/>
+        </w:rPr>
+        <w:t>”</w:t>
+      </w:r>
+      <w:r>
+        <w:rPr>
+          <w:i/>
+        </w:rPr>
+        <w:t>?</w:t>
       </w:r>
       <w:bookmarkStart w:id="0" w:name="_GoBack"/>
       <w:bookmarkEnd w:id="0"/>
-      <w:r>
-        <w:rPr>
-          <w:sz w:val="28"/>
-          <w:szCs w:val="28"/>
-        </w:rPr>
-        <w:t>n</w:t>
-      </w:r>
-    </w:p>
-    <w:p>
-      <w:pPr>
-        <w:tabs>
-          <w:tab w:val="left" w:pos="1472"/>
-        </w:tabs>
-      </w:pPr>
-    </w:p>
-    <w:p>
-      <w:pPr>
-        <w:tabs>
-          <w:tab w:val="left" w:pos="1472"/>
-        </w:tabs>
-      </w:pPr>
-      <w:r>
-        <w:t>Home Page</w:t>
-      </w:r>
-    </w:p>
-    <w:p>
-      <w:pPr>
-        <w:pStyle w:val="ListParagraph"/>
-        <w:numPr>
-          <w:ilvl w:val="0"/>
-          <w:numId w:val="1"/>
-        </w:numPr>
-        <w:tabs>
-          <w:tab w:val="left" w:pos="1472"/>
-        </w:tabs>
-      </w:pPr>
-      <w:r>
-        <w:t>Logo centered at top (alt text for logo image)</w:t>
-      </w:r>
-    </w:p>
-    <w:p>
-      <w:pPr>
-        <w:pStyle w:val="ListParagraph"/>
-        <w:numPr>
-          <w:ilvl w:val="0"/>
-          <w:numId w:val="1"/>
-        </w:numPr>
-        <w:tabs>
-          <w:tab w:val="left" w:pos="1472"/>
-        </w:tabs>
-      </w:pPr>
-      <w:r>
-        <w:t>Search centered under logo (alt text for search button if image used)</w:t>
-      </w:r>
-    </w:p>
-    <w:p>
-      <w:pPr>
-        <w:pStyle w:val="ListParagraph"/>
-        <w:numPr>
-          <w:ilvl w:val="0"/>
-          <w:numId w:val="1"/>
-        </w:numPr>
-        <w:tabs>
-          <w:tab w:val="left" w:pos="1472"/>
-        </w:tabs>
-      </w:pPr>
-      <w:r>
-        <w:t>Search includes example input “Fairfax, VA”</w:t>
-      </w:r>
-    </w:p>
-    <w:p>
-      <w:pPr>
-        <w:pStyle w:val="ListParagraph"/>
-        <w:numPr>
-          <w:ilvl w:val="0"/>
-          <w:numId w:val="1"/>
-        </w:numPr>
-        <w:tabs>
-          <w:tab w:val="left" w:pos="1472"/>
-        </w:tabs>
-      </w:pPr>
-      <w:r>
-        <w:t>Focus is on search on page load</w:t>
-      </w:r>
-    </w:p>
-    <w:p>
-      <w:pPr>
-        <w:pStyle w:val="ListParagraph"/>
-        <w:numPr>
-          <w:ilvl w:val="0"/>
-          <w:numId w:val="1"/>
-        </w:numPr>
-        <w:tabs>
-          <w:tab w:val="left" w:pos="1472"/>
-        </w:tabs>
-      </w:pPr>
-      <w:r>
-        <w:t>Tagline</w:t>
-      </w:r>
-      <w:r>
-        <w:t xml:space="preserve"> below search </w:t>
-      </w:r>
-      <w:r>
-        <w:t>box</w:t>
-      </w:r>
-    </w:p>
-    <w:p>
-      <w:pPr>
-        <w:pStyle w:val="ListParagraph"/>
-        <w:numPr>
-          <w:ilvl w:val="1"/>
-          <w:numId w:val="1"/>
-        </w:numPr>
-        <w:tabs>
-          <w:tab w:val="left" w:pos="1472"/>
-        </w:tabs>
-      </w:pPr>
-      <w:r>
-        <w:t>“</w:t>
-      </w:r>
-      <w:r>
-        <w:t>How much do you now about where you live?</w:t>
-      </w:r>
-      <w:r>
-        <w:t>”</w:t>
-      </w:r>
-    </w:p>
-    <w:p>
-      <w:pPr>
-        <w:pStyle w:val="ListParagraph"/>
-        <w:numPr>
-          <w:ilvl w:val="0"/>
-          <w:numId w:val="1"/>
-        </w:numPr>
-        <w:tabs>
-          <w:tab w:val="left" w:pos="1472"/>
-        </w:tabs>
-      </w:pPr>
-      <w:r>
-        <w:t xml:space="preserve">Search informative </w:t>
-      </w:r>
-      <w:proofErr w:type="spellStart"/>
-      <w:r>
-        <w:t>infographic</w:t>
-      </w:r>
-      <w:proofErr w:type="spellEnd"/>
-    </w:p>
-    <w:p>
-      <w:pPr>
-        <w:pStyle w:val="ListParagraph"/>
-        <w:numPr>
-          <w:ilvl w:val="1"/>
-          <w:numId w:val="1"/>
-        </w:numPr>
-        <w:tabs>
-          <w:tab w:val="left" w:pos="1472"/>
-        </w:tabs>
-      </w:pPr>
-      <w:r>
-        <w:t>“Search for your County” “View Score” “Explore the Details”</w:t>
-      </w:r>
-    </w:p>
-    <w:p>
-      <w:pPr>
-        <w:pStyle w:val="ListParagraph"/>
-        <w:numPr>
-          <w:ilvl w:val="1"/>
-          <w:numId w:val="1"/>
-        </w:numPr>
-        <w:tabs>
-          <w:tab w:val="left" w:pos="1472"/>
-        </w:tabs>
-      </w:pPr>
-      <w:r>
-        <w:t>Three screenshots showing steps. (</w:t>
-      </w:r>
-      <w:proofErr w:type="gramStart"/>
-      <w:r>
-        <w:t>alt</w:t>
-      </w:r>
-      <w:proofErr w:type="gramEnd"/>
-      <w:r>
-        <w:t xml:space="preserve"> text explaining images)</w:t>
-      </w:r>
-    </w:p>
-    <w:p>
-      <w:pPr>
-        <w:pStyle w:val="ListParagraph"/>
-        <w:numPr>
-          <w:ilvl w:val="1"/>
-          <w:numId w:val="1"/>
-        </w:numPr>
-        <w:tabs>
-          <w:tab w:val="left" w:pos="1472"/>
-        </w:tabs>
-      </w:pPr>
-      <w:r>
-        <w:t>Arrows showing flow. (</w:t>
-      </w:r>
-      <w:proofErr w:type="gramStart"/>
-      <w:r>
-        <w:t>alt</w:t>
-      </w:r>
-      <w:proofErr w:type="gramEnd"/>
-      <w:r>
-        <w:t xml:space="preserve"> text “Arrow pointing right”)</w:t>
-      </w:r>
-    </w:p>
-    <w:p>
-      <w:pPr>
-        <w:tabs>
-          <w:tab w:val="left" w:pos="1472"/>
-        </w:tabs>
-      </w:pPr>
-    </w:p>
-    <w:p>
-      <w:pPr>
-        <w:tabs>
-          <w:tab w:val="left" w:pos="1472"/>
-        </w:tabs>
-      </w:pPr>
-      <w:r>
-        <w:t>Dashboard</w:t>
-      </w:r>
     </w:p>
     <w:sectPr>
       <w:pgSz w:w="12240" w:h="15840"/>
@@ -259,6 +878,458 @@
 <file path=word/numbering.xml><?xml version="1.0" encoding="utf-8"?>
 <w:numbering xmlns:wpc="http://schemas.microsoft.com/office/word/2010/wordprocessingCanvas" xmlns:mo="http://schemas.microsoft.com/office/mac/office/2008/main" xmlns:mc="http://schemas.openxmlformats.org/markup-compatibility/2006" xmlns:mv="urn:schemas-microsoft-com:mac:vml" xmlns:o="urn:schemas-microsoft-com:office:office" xmlns:r="http://schemas.openxmlformats.org/officeDocument/2006/relationships" xmlns:m="http://schemas.openxmlformats.org/officeDocument/2006/math" xmlns:v="urn:schemas-microsoft-com:vml" xmlns:wp14="http://schemas.microsoft.com/office/word/2010/wordprocessingDrawing" xmlns:wp="http://schemas.openxmlformats.org/drawingml/2006/wordprocessingDrawing" xmlns:w10="urn:schemas-microsoft-com:office:word" xmlns:w="http://schemas.openxmlformats.org/wordprocessingml/2006/main" xmlns:w14="http://schemas.microsoft.com/office/word/2010/wordml" xmlns:wpg="http://schemas.microsoft.com/office/word/2010/wordprocessingGroup" xmlns:wpi="http://schemas.microsoft.com/office/word/2010/wordprocessingInk" xmlns:wne="http://schemas.microsoft.com/office/word/2006/wordml" xmlns:wps="http://schemas.microsoft.com/office/word/2010/wordprocessingShape" mc:Ignorable="w14 wp14">
   <w:abstractNum w:abstractNumId="0">
+    <w:nsid w:val="00171E4D"/>
+    <w:multiLevelType w:val="hybridMultilevel"/>
+    <w:tmpl w:val="6D667598"/>
+    <w:lvl w:ilvl="0" w:tplc="04090001">
+      <w:start w:val="1"/>
+      <w:numFmt w:val="bullet"/>
+      <w:lvlText w:val=""/>
+      <w:lvlJc w:val="left"/>
+      <w:pPr>
+        <w:ind w:left="720" w:hanging="360"/>
+      </w:pPr>
+      <w:rPr>
+        <w:rFonts w:ascii="Symbol" w:hAnsi="Symbol" w:hint="default"/>
+      </w:rPr>
+    </w:lvl>
+    <w:lvl w:ilvl="1" w:tplc="04090003" w:tentative="1">
+      <w:start w:val="1"/>
+      <w:numFmt w:val="bullet"/>
+      <w:lvlText w:val="o"/>
+      <w:lvlJc w:val="left"/>
+      <w:pPr>
+        <w:ind w:left="1440" w:hanging="360"/>
+      </w:pPr>
+      <w:rPr>
+        <w:rFonts w:ascii="Courier New" w:hAnsi="Courier New" w:hint="default"/>
+      </w:rPr>
+    </w:lvl>
+    <w:lvl w:ilvl="2" w:tplc="04090005" w:tentative="1">
+      <w:start w:val="1"/>
+      <w:numFmt w:val="bullet"/>
+      <w:lvlText w:val=""/>
+      <w:lvlJc w:val="left"/>
+      <w:pPr>
+        <w:ind w:left="2160" w:hanging="360"/>
+      </w:pPr>
+      <w:rPr>
+        <w:rFonts w:ascii="Wingdings" w:hAnsi="Wingdings" w:hint="default"/>
+      </w:rPr>
+    </w:lvl>
+    <w:lvl w:ilvl="3" w:tplc="04090001" w:tentative="1">
+      <w:start w:val="1"/>
+      <w:numFmt w:val="bullet"/>
+      <w:lvlText w:val=""/>
+      <w:lvlJc w:val="left"/>
+      <w:pPr>
+        <w:ind w:left="2880" w:hanging="360"/>
+      </w:pPr>
+      <w:rPr>
+        <w:rFonts w:ascii="Symbol" w:hAnsi="Symbol" w:hint="default"/>
+      </w:rPr>
+    </w:lvl>
+    <w:lvl w:ilvl="4" w:tplc="04090003" w:tentative="1">
+      <w:start w:val="1"/>
+      <w:numFmt w:val="bullet"/>
+      <w:lvlText w:val="o"/>
+      <w:lvlJc w:val="left"/>
+      <w:pPr>
+        <w:ind w:left="3600" w:hanging="360"/>
+      </w:pPr>
+      <w:rPr>
+        <w:rFonts w:ascii="Courier New" w:hAnsi="Courier New" w:hint="default"/>
+      </w:rPr>
+    </w:lvl>
+    <w:lvl w:ilvl="5" w:tplc="04090005" w:tentative="1">
+      <w:start w:val="1"/>
+      <w:numFmt w:val="bullet"/>
+      <w:lvlText w:val=""/>
+      <w:lvlJc w:val="left"/>
+      <w:pPr>
+        <w:ind w:left="4320" w:hanging="360"/>
+      </w:pPr>
+      <w:rPr>
+        <w:rFonts w:ascii="Wingdings" w:hAnsi="Wingdings" w:hint="default"/>
+      </w:rPr>
+    </w:lvl>
+    <w:lvl w:ilvl="6" w:tplc="04090001" w:tentative="1">
+      <w:start w:val="1"/>
+      <w:numFmt w:val="bullet"/>
+      <w:lvlText w:val=""/>
+      <w:lvlJc w:val="left"/>
+      <w:pPr>
+        <w:ind w:left="5040" w:hanging="360"/>
+      </w:pPr>
+      <w:rPr>
+        <w:rFonts w:ascii="Symbol" w:hAnsi="Symbol" w:hint="default"/>
+      </w:rPr>
+    </w:lvl>
+    <w:lvl w:ilvl="7" w:tplc="04090003" w:tentative="1">
+      <w:start w:val="1"/>
+      <w:numFmt w:val="bullet"/>
+      <w:lvlText w:val="o"/>
+      <w:lvlJc w:val="left"/>
+      <w:pPr>
+        <w:ind w:left="5760" w:hanging="360"/>
+      </w:pPr>
+      <w:rPr>
+        <w:rFonts w:ascii="Courier New" w:hAnsi="Courier New" w:hint="default"/>
+      </w:rPr>
+    </w:lvl>
+    <w:lvl w:ilvl="8" w:tplc="04090005" w:tentative="1">
+      <w:start w:val="1"/>
+      <w:numFmt w:val="bullet"/>
+      <w:lvlText w:val=""/>
+      <w:lvlJc w:val="left"/>
+      <w:pPr>
+        <w:ind w:left="6480" w:hanging="360"/>
+      </w:pPr>
+      <w:rPr>
+        <w:rFonts w:ascii="Wingdings" w:hAnsi="Wingdings" w:hint="default"/>
+      </w:rPr>
+    </w:lvl>
+  </w:abstractNum>
+  <w:abstractNum w:abstractNumId="1">
+    <w:nsid w:val="58C66E4B"/>
+    <w:multiLevelType w:val="hybridMultilevel"/>
+    <w:tmpl w:val="19CAE05A"/>
+    <w:lvl w:ilvl="0" w:tplc="04090001">
+      <w:start w:val="1"/>
+      <w:numFmt w:val="bullet"/>
+      <w:lvlText w:val=""/>
+      <w:lvlJc w:val="left"/>
+      <w:pPr>
+        <w:ind w:left="1080" w:hanging="360"/>
+      </w:pPr>
+      <w:rPr>
+        <w:rFonts w:ascii="Symbol" w:hAnsi="Symbol" w:hint="default"/>
+      </w:rPr>
+    </w:lvl>
+    <w:lvl w:ilvl="1" w:tplc="04090003">
+      <w:start w:val="1"/>
+      <w:numFmt w:val="bullet"/>
+      <w:lvlText w:val="o"/>
+      <w:lvlJc w:val="left"/>
+      <w:pPr>
+        <w:ind w:left="1800" w:hanging="360"/>
+      </w:pPr>
+      <w:rPr>
+        <w:rFonts w:ascii="Courier New" w:hAnsi="Courier New" w:hint="default"/>
+      </w:rPr>
+    </w:lvl>
+    <w:lvl w:ilvl="2" w:tplc="04090005">
+      <w:start w:val="1"/>
+      <w:numFmt w:val="bullet"/>
+      <w:lvlText w:val=""/>
+      <w:lvlJc w:val="left"/>
+      <w:pPr>
+        <w:ind w:left="2520" w:hanging="360"/>
+      </w:pPr>
+      <w:rPr>
+        <w:rFonts w:ascii="Wingdings" w:hAnsi="Wingdings" w:hint="default"/>
+      </w:rPr>
+    </w:lvl>
+    <w:lvl w:ilvl="3" w:tplc="04090001" w:tentative="1">
+      <w:start w:val="1"/>
+      <w:numFmt w:val="bullet"/>
+      <w:lvlText w:val=""/>
+      <w:lvlJc w:val="left"/>
+      <w:pPr>
+        <w:ind w:left="3240" w:hanging="360"/>
+      </w:pPr>
+      <w:rPr>
+        <w:rFonts w:ascii="Symbol" w:hAnsi="Symbol" w:hint="default"/>
+      </w:rPr>
+    </w:lvl>
+    <w:lvl w:ilvl="4" w:tplc="04090003" w:tentative="1">
+      <w:start w:val="1"/>
+      <w:numFmt w:val="bullet"/>
+      <w:lvlText w:val="o"/>
+      <w:lvlJc w:val="left"/>
+      <w:pPr>
+        <w:ind w:left="3960" w:hanging="360"/>
+      </w:pPr>
+      <w:rPr>
+        <w:rFonts w:ascii="Courier New" w:hAnsi="Courier New" w:hint="default"/>
+      </w:rPr>
+    </w:lvl>
+    <w:lvl w:ilvl="5" w:tplc="04090005" w:tentative="1">
+      <w:start w:val="1"/>
+      <w:numFmt w:val="bullet"/>
+      <w:lvlText w:val=""/>
+      <w:lvlJc w:val="left"/>
+      <w:pPr>
+        <w:ind w:left="4680" w:hanging="360"/>
+      </w:pPr>
+      <w:rPr>
+        <w:rFonts w:ascii="Wingdings" w:hAnsi="Wingdings" w:hint="default"/>
+      </w:rPr>
+    </w:lvl>
+    <w:lvl w:ilvl="6" w:tplc="04090001" w:tentative="1">
+      <w:start w:val="1"/>
+      <w:numFmt w:val="bullet"/>
+      <w:lvlText w:val=""/>
+      <w:lvlJc w:val="left"/>
+      <w:pPr>
+        <w:ind w:left="5400" w:hanging="360"/>
+      </w:pPr>
+      <w:rPr>
+        <w:rFonts w:ascii="Symbol" w:hAnsi="Symbol" w:hint="default"/>
+      </w:rPr>
+    </w:lvl>
+    <w:lvl w:ilvl="7" w:tplc="04090003" w:tentative="1">
+      <w:start w:val="1"/>
+      <w:numFmt w:val="bullet"/>
+      <w:lvlText w:val="o"/>
+      <w:lvlJc w:val="left"/>
+      <w:pPr>
+        <w:ind w:left="6120" w:hanging="360"/>
+      </w:pPr>
+      <w:rPr>
+        <w:rFonts w:ascii="Courier New" w:hAnsi="Courier New" w:hint="default"/>
+      </w:rPr>
+    </w:lvl>
+    <w:lvl w:ilvl="8" w:tplc="04090005" w:tentative="1">
+      <w:start w:val="1"/>
+      <w:numFmt w:val="bullet"/>
+      <w:lvlText w:val=""/>
+      <w:lvlJc w:val="left"/>
+      <w:pPr>
+        <w:ind w:left="6840" w:hanging="360"/>
+      </w:pPr>
+      <w:rPr>
+        <w:rFonts w:ascii="Wingdings" w:hAnsi="Wingdings" w:hint="default"/>
+      </w:rPr>
+    </w:lvl>
+  </w:abstractNum>
+  <w:abstractNum w:abstractNumId="2">
+    <w:nsid w:val="5D0714BC"/>
+    <w:multiLevelType w:val="hybridMultilevel"/>
+    <w:tmpl w:val="576A0716"/>
+    <w:lvl w:ilvl="0" w:tplc="04090001">
+      <w:start w:val="1"/>
+      <w:numFmt w:val="bullet"/>
+      <w:lvlText w:val=""/>
+      <w:lvlJc w:val="left"/>
+      <w:pPr>
+        <w:ind w:left="720" w:hanging="360"/>
+      </w:pPr>
+      <w:rPr>
+        <w:rFonts w:ascii="Symbol" w:hAnsi="Symbol" w:hint="default"/>
+      </w:rPr>
+    </w:lvl>
+    <w:lvl w:ilvl="1" w:tplc="04090003">
+      <w:start w:val="1"/>
+      <w:numFmt w:val="bullet"/>
+      <w:lvlText w:val="o"/>
+      <w:lvlJc w:val="left"/>
+      <w:pPr>
+        <w:ind w:left="1440" w:hanging="360"/>
+      </w:pPr>
+      <w:rPr>
+        <w:rFonts w:ascii="Courier New" w:hAnsi="Courier New" w:hint="default"/>
+      </w:rPr>
+    </w:lvl>
+    <w:lvl w:ilvl="2" w:tplc="04090005">
+      <w:start w:val="1"/>
+      <w:numFmt w:val="bullet"/>
+      <w:lvlText w:val=""/>
+      <w:lvlJc w:val="left"/>
+      <w:pPr>
+        <w:ind w:left="2160" w:hanging="360"/>
+      </w:pPr>
+      <w:rPr>
+        <w:rFonts w:ascii="Wingdings" w:hAnsi="Wingdings" w:hint="default"/>
+      </w:rPr>
+    </w:lvl>
+    <w:lvl w:ilvl="3" w:tplc="04090001" w:tentative="1">
+      <w:start w:val="1"/>
+      <w:numFmt w:val="bullet"/>
+      <w:lvlText w:val=""/>
+      <w:lvlJc w:val="left"/>
+      <w:pPr>
+        <w:ind w:left="2880" w:hanging="360"/>
+      </w:pPr>
+      <w:rPr>
+        <w:rFonts w:ascii="Symbol" w:hAnsi="Symbol" w:hint="default"/>
+      </w:rPr>
+    </w:lvl>
+    <w:lvl w:ilvl="4" w:tplc="04090003" w:tentative="1">
+      <w:start w:val="1"/>
+      <w:numFmt w:val="bullet"/>
+      <w:lvlText w:val="o"/>
+      <w:lvlJc w:val="left"/>
+      <w:pPr>
+        <w:ind w:left="3600" w:hanging="360"/>
+      </w:pPr>
+      <w:rPr>
+        <w:rFonts w:ascii="Courier New" w:hAnsi="Courier New" w:hint="default"/>
+      </w:rPr>
+    </w:lvl>
+    <w:lvl w:ilvl="5" w:tplc="04090005" w:tentative="1">
+      <w:start w:val="1"/>
+      <w:numFmt w:val="bullet"/>
+      <w:lvlText w:val=""/>
+      <w:lvlJc w:val="left"/>
+      <w:pPr>
+        <w:ind w:left="4320" w:hanging="360"/>
+      </w:pPr>
+      <w:rPr>
+        <w:rFonts w:ascii="Wingdings" w:hAnsi="Wingdings" w:hint="default"/>
+      </w:rPr>
+    </w:lvl>
+    <w:lvl w:ilvl="6" w:tplc="04090001" w:tentative="1">
+      <w:start w:val="1"/>
+      <w:numFmt w:val="bullet"/>
+      <w:lvlText w:val=""/>
+      <w:lvlJc w:val="left"/>
+      <w:pPr>
+        <w:ind w:left="5040" w:hanging="360"/>
+      </w:pPr>
+      <w:rPr>
+        <w:rFonts w:ascii="Symbol" w:hAnsi="Symbol" w:hint="default"/>
+      </w:rPr>
+    </w:lvl>
+    <w:lvl w:ilvl="7" w:tplc="04090003" w:tentative="1">
+      <w:start w:val="1"/>
+      <w:numFmt w:val="bullet"/>
+      <w:lvlText w:val="o"/>
+      <w:lvlJc w:val="left"/>
+      <w:pPr>
+        <w:ind w:left="5760" w:hanging="360"/>
+      </w:pPr>
+      <w:rPr>
+        <w:rFonts w:ascii="Courier New" w:hAnsi="Courier New" w:hint="default"/>
+      </w:rPr>
+    </w:lvl>
+    <w:lvl w:ilvl="8" w:tplc="04090005" w:tentative="1">
+      <w:start w:val="1"/>
+      <w:numFmt w:val="bullet"/>
+      <w:lvlText w:val=""/>
+      <w:lvlJc w:val="left"/>
+      <w:pPr>
+        <w:ind w:left="6480" w:hanging="360"/>
+      </w:pPr>
+      <w:rPr>
+        <w:rFonts w:ascii="Wingdings" w:hAnsi="Wingdings" w:hint="default"/>
+      </w:rPr>
+    </w:lvl>
+  </w:abstractNum>
+  <w:abstractNum w:abstractNumId="3">
+    <w:nsid w:val="61217858"/>
+    <w:multiLevelType w:val="hybridMultilevel"/>
+    <w:tmpl w:val="1C181F88"/>
+    <w:lvl w:ilvl="0" w:tplc="04090001">
+      <w:start w:val="1"/>
+      <w:numFmt w:val="bullet"/>
+      <w:lvlText w:val=""/>
+      <w:lvlJc w:val="left"/>
+      <w:pPr>
+        <w:ind w:left="720" w:hanging="360"/>
+      </w:pPr>
+      <w:rPr>
+        <w:rFonts w:ascii="Symbol" w:hAnsi="Symbol" w:hint="default"/>
+      </w:rPr>
+    </w:lvl>
+    <w:lvl w:ilvl="1" w:tplc="04090003">
+      <w:start w:val="1"/>
+      <w:numFmt w:val="bullet"/>
+      <w:lvlText w:val="o"/>
+      <w:lvlJc w:val="left"/>
+      <w:pPr>
+        <w:ind w:left="1440" w:hanging="360"/>
+      </w:pPr>
+      <w:rPr>
+        <w:rFonts w:ascii="Courier New" w:hAnsi="Courier New" w:hint="default"/>
+      </w:rPr>
+    </w:lvl>
+    <w:lvl w:ilvl="2" w:tplc="04090005">
+      <w:start w:val="1"/>
+      <w:numFmt w:val="bullet"/>
+      <w:lvlText w:val=""/>
+      <w:lvlJc w:val="left"/>
+      <w:pPr>
+        <w:ind w:left="2160" w:hanging="360"/>
+      </w:pPr>
+      <w:rPr>
+        <w:rFonts w:ascii="Wingdings" w:hAnsi="Wingdings" w:hint="default"/>
+      </w:rPr>
+    </w:lvl>
+    <w:lvl w:ilvl="3" w:tplc="04090001" w:tentative="1">
+      <w:start w:val="1"/>
+      <w:numFmt w:val="bullet"/>
+      <w:lvlText w:val=""/>
+      <w:lvlJc w:val="left"/>
+      <w:pPr>
+        <w:ind w:left="2880" w:hanging="360"/>
+      </w:pPr>
+      <w:rPr>
+        <w:rFonts w:ascii="Symbol" w:hAnsi="Symbol" w:hint="default"/>
+      </w:rPr>
+    </w:lvl>
+    <w:lvl w:ilvl="4" w:tplc="04090003" w:tentative="1">
+      <w:start w:val="1"/>
+      <w:numFmt w:val="bullet"/>
+      <w:lvlText w:val="o"/>
+      <w:lvlJc w:val="left"/>
+      <w:pPr>
+        <w:ind w:left="3600" w:hanging="360"/>
+      </w:pPr>
+      <w:rPr>
+        <w:rFonts w:ascii="Courier New" w:hAnsi="Courier New" w:hint="default"/>
+      </w:rPr>
+    </w:lvl>
+    <w:lvl w:ilvl="5" w:tplc="04090005" w:tentative="1">
+      <w:start w:val="1"/>
+      <w:numFmt w:val="bullet"/>
+      <w:lvlText w:val=""/>
+      <w:lvlJc w:val="left"/>
+      <w:pPr>
+        <w:ind w:left="4320" w:hanging="360"/>
+      </w:pPr>
+      <w:rPr>
+        <w:rFonts w:ascii="Wingdings" w:hAnsi="Wingdings" w:hint="default"/>
+      </w:rPr>
+    </w:lvl>
+    <w:lvl w:ilvl="6" w:tplc="04090001" w:tentative="1">
+      <w:start w:val="1"/>
+      <w:numFmt w:val="bullet"/>
+      <w:lvlText w:val=""/>
+      <w:lvlJc w:val="left"/>
+      <w:pPr>
+        <w:ind w:left="5040" w:hanging="360"/>
+      </w:pPr>
+      <w:rPr>
+        <w:rFonts w:ascii="Symbol" w:hAnsi="Symbol" w:hint="default"/>
+      </w:rPr>
+    </w:lvl>
+    <w:lvl w:ilvl="7" w:tplc="04090003" w:tentative="1">
+      <w:start w:val="1"/>
+      <w:numFmt w:val="bullet"/>
+      <w:lvlText w:val="o"/>
+      <w:lvlJc w:val="left"/>
+      <w:pPr>
+        <w:ind w:left="5760" w:hanging="360"/>
+      </w:pPr>
+      <w:rPr>
+        <w:rFonts w:ascii="Courier New" w:hAnsi="Courier New" w:hint="default"/>
+      </w:rPr>
+    </w:lvl>
+    <w:lvl w:ilvl="8" w:tplc="04090005" w:tentative="1">
+      <w:start w:val="1"/>
+      <w:numFmt w:val="bullet"/>
+      <w:lvlText w:val=""/>
+      <w:lvlJc w:val="left"/>
+      <w:pPr>
+        <w:ind w:left="6480" w:hanging="360"/>
+      </w:pPr>
+      <w:rPr>
+        <w:rFonts w:ascii="Wingdings" w:hAnsi="Wingdings" w:hint="default"/>
+      </w:rPr>
+    </w:lvl>
+  </w:abstractNum>
+  <w:abstractNum w:abstractNumId="4">
     <w:nsid w:val="6E296964"/>
     <w:multiLevelType w:val="hybridMultilevel"/>
     <w:tmpl w:val="C7D26106"/>
@@ -372,6 +1443,18 @@
     </w:lvl>
   </w:abstractNum>
   <w:num w:numId="1">
+    <w:abstractNumId w:val="4"/>
+  </w:num>
+  <w:num w:numId="2">
+    <w:abstractNumId w:val="2"/>
+  </w:num>
+  <w:num w:numId="3">
+    <w:abstractNumId w:val="1"/>
+  </w:num>
+  <w:num w:numId="4">
+    <w:abstractNumId w:val="3"/>
+  </w:num>
+  <w:num w:numId="5">
     <w:abstractNumId w:val="0"/>
   </w:num>
 </w:numbering>
@@ -571,6 +1654,11 @@
       <w:contextualSpacing/>
     </w:pPr>
   </w:style>
+  <w:style w:type="character" w:customStyle="1" w:styleId="xbe">
+    <w:name w:val="_xbe"/>
+    <w:basedOn w:val="DefaultParagraphFont"/>
+    <w:rsid w:val="00E511A6"/>
+  </w:style>
 </w:styles>
 </file>
 
@@ -767,6 +1855,11 @@
       <w:ind w:left="720"/>
       <w:contextualSpacing/>
     </w:pPr>
+  </w:style>
+  <w:style w:type="character" w:customStyle="1" w:styleId="xbe">
+    <w:name w:val="_xbe"/>
+    <w:basedOn w:val="DefaultParagraphFont"/>
+    <w:rsid w:val="00E511A6"/>
   </w:style>
 </w:styles>
 </file>

</xml_diff>